<commit_message>
Interface Repository | Domain
Implementação das interfaces do repositório na camada Domain
</commit_message>
<xml_diff>
--- a/Docs/Trans-system.docx
+++ b/Docs/Trans-system.docx
@@ -3803,9 +3803,9 @@
         </w:rPr>
         <w:drawing>
           <wp:inline distT="0" distB="0" distL="0" distR="0">
-            <wp:extent cx="4312693" cy="4501560"/>
+            <wp:extent cx="5906893" cy="3914775"/>
             <wp:effectExtent l="0" t="0" r="0" b="0"/>
-            <wp:docPr id="7" name="Imagem 7"/>
+            <wp:docPr id="3" name="Imagem 3"/>
             <wp:cNvGraphicFramePr>
               <a:graphicFrameLocks xmlns:a="http://schemas.openxmlformats.org/drawingml/2006/main" noChangeAspect="1"/>
             </wp:cNvGraphicFramePr>
@@ -3813,7 +3813,7 @@
               <a:graphicData uri="http://schemas.openxmlformats.org/drawingml/2006/picture">
                 <pic:pic xmlns:pic="http://schemas.openxmlformats.org/drawingml/2006/picture">
                   <pic:nvPicPr>
-                    <pic:cNvPr id="7" name="DFD Nível 1 parte 1.png"/>
+                    <pic:cNvPr id="3" name="DFD Nível 1.png"/>
                     <pic:cNvPicPr/>
                   </pic:nvPicPr>
                   <pic:blipFill>
@@ -3831,7 +3831,7 @@
                   <pic:spPr>
                     <a:xfrm>
                       <a:off x="0" y="0"/>
-                      <a:ext cx="4338401" cy="4528394"/>
+                      <a:ext cx="5916212" cy="3920951"/>
                     </a:xfrm>
                     <a:prstGeom prst="rect">
                       <a:avLst/>
@@ -3853,6 +3853,74 @@
           <w:szCs w:val="24"/>
         </w:rPr>
       </w:pPr>
+    </w:p>
+    <w:p>
+      <w:pPr>
+        <w:pStyle w:val="PargrafodaLista"/>
+        <w:numPr>
+          <w:ilvl w:val="2"/>
+          <w:numId w:val="4"/>
+        </w:numPr>
+        <w:rPr>
+          <w:rFonts w:ascii="Times New Roman" w:hAnsi="Times New Roman" w:cs="Times New Roman"/>
+          <w:b/>
+          <w:sz w:val="24"/>
+          <w:szCs w:val="24"/>
+        </w:rPr>
+      </w:pPr>
+      <w:r>
+        <w:rPr>
+          <w:rFonts w:ascii="Times New Roman" w:hAnsi="Times New Roman" w:cs="Times New Roman"/>
+          <w:b/>
+          <w:sz w:val="24"/>
+          <w:szCs w:val="24"/>
+        </w:rPr>
+        <w:t>Di</w:t>
+      </w:r>
+      <w:r>
+        <w:rPr>
+          <w:rFonts w:ascii="Times New Roman" w:hAnsi="Times New Roman" w:cs="Times New Roman"/>
+          <w:b/>
+          <w:sz w:val="24"/>
+          <w:szCs w:val="24"/>
+        </w:rPr>
+        <w:t>agrama de Fluxo de Dados Nível 2</w:t>
+      </w:r>
+    </w:p>
+    <w:p>
+      <w:pPr>
+        <w:pStyle w:val="PargrafodaLista"/>
+        <w:numPr>
+          <w:ilvl w:val="3"/>
+          <w:numId w:val="4"/>
+        </w:numPr>
+        <w:rPr>
+          <w:rFonts w:ascii="Times New Roman" w:hAnsi="Times New Roman" w:cs="Times New Roman"/>
+          <w:b/>
+          <w:sz w:val="24"/>
+          <w:szCs w:val="24"/>
+        </w:rPr>
+      </w:pPr>
+      <w:r>
+        <w:rPr>
+          <w:rFonts w:ascii="Times New Roman" w:hAnsi="Times New Roman" w:cs="Times New Roman"/>
+          <w:b/>
+          <w:sz w:val="24"/>
+          <w:szCs w:val="24"/>
+        </w:rPr>
+        <w:t>Processo 1 – Gerir Utilizador</w:t>
+      </w:r>
+    </w:p>
+    <w:p>
+      <w:pPr>
+        <w:ind w:left="360"/>
+        <w:rPr>
+          <w:rFonts w:ascii="Times New Roman" w:hAnsi="Times New Roman" w:cs="Times New Roman"/>
+          <w:b/>
+          <w:sz w:val="24"/>
+          <w:szCs w:val="24"/>
+        </w:rPr>
+      </w:pPr>
       <w:r>
         <w:rPr>
           <w:rFonts w:ascii="Times New Roman" w:hAnsi="Times New Roman" w:cs="Times New Roman"/>
@@ -3864,9 +3932,9 @@
         </w:rPr>
         <w:drawing>
           <wp:inline distT="0" distB="0" distL="0" distR="0">
-            <wp:extent cx="3835021" cy="3444637"/>
-            <wp:effectExtent l="0" t="0" r="0" b="3810"/>
-            <wp:docPr id="8" name="Imagem 8"/>
+            <wp:extent cx="5400040" cy="3581400"/>
+            <wp:effectExtent l="0" t="0" r="0" b="0"/>
+            <wp:docPr id="12" name="Imagem 12"/>
             <wp:cNvGraphicFramePr>
               <a:graphicFrameLocks xmlns:a="http://schemas.openxmlformats.org/drawingml/2006/main" noChangeAspect="1"/>
             </wp:cNvGraphicFramePr>
@@ -3874,7 +3942,7 @@
               <a:graphicData uri="http://schemas.openxmlformats.org/drawingml/2006/picture">
                 <pic:pic xmlns:pic="http://schemas.openxmlformats.org/drawingml/2006/picture">
                   <pic:nvPicPr>
-                    <pic:cNvPr id="8" name="DFD Nível 1 parte 2.png"/>
+                    <pic:cNvPr id="12" name="DFD Nivel 2 - Gerir Utilizador.png"/>
                     <pic:cNvPicPr/>
                   </pic:nvPicPr>
                   <pic:blipFill>
@@ -3892,7 +3960,7 @@
                   <pic:spPr>
                     <a:xfrm>
                       <a:off x="0" y="0"/>
-                      <a:ext cx="3872494" cy="3478296"/>
+                      <a:ext cx="5400040" cy="3581400"/>
                     </a:xfrm>
                     <a:prstGeom prst="rect">
                       <a:avLst/>
@@ -3907,13 +3975,568 @@
     </w:p>
     <w:p>
       <w:pPr>
-        <w:rPr>
-          <w:rFonts w:ascii="Times New Roman" w:hAnsi="Times New Roman" w:cs="Times New Roman"/>
-          <w:b/>
-          <w:sz w:val="24"/>
-          <w:szCs w:val="24"/>
-        </w:rPr>
-      </w:pPr>
+        <w:ind w:left="360"/>
+        <w:rPr>
+          <w:rFonts w:ascii="Times New Roman" w:hAnsi="Times New Roman" w:cs="Times New Roman"/>
+          <w:b/>
+          <w:sz w:val="24"/>
+          <w:szCs w:val="24"/>
+        </w:rPr>
+      </w:pPr>
+    </w:p>
+    <w:p>
+      <w:pPr>
+        <w:pStyle w:val="PargrafodaLista"/>
+        <w:numPr>
+          <w:ilvl w:val="3"/>
+          <w:numId w:val="4"/>
+        </w:numPr>
+        <w:rPr>
+          <w:rFonts w:ascii="Times New Roman" w:hAnsi="Times New Roman" w:cs="Times New Roman"/>
+          <w:b/>
+          <w:sz w:val="24"/>
+          <w:szCs w:val="24"/>
+        </w:rPr>
+      </w:pPr>
+      <w:r>
+        <w:rPr>
+          <w:rFonts w:ascii="Times New Roman" w:hAnsi="Times New Roman" w:cs="Times New Roman"/>
+          <w:b/>
+          <w:sz w:val="24"/>
+          <w:szCs w:val="24"/>
+        </w:rPr>
+        <w:t>Processo 2 – Gerir Veículo</w:t>
+      </w:r>
+    </w:p>
+    <w:p>
+      <w:pPr>
+        <w:rPr>
+          <w:rFonts w:ascii="Times New Roman" w:hAnsi="Times New Roman" w:cs="Times New Roman"/>
+          <w:b/>
+          <w:sz w:val="24"/>
+          <w:szCs w:val="24"/>
+        </w:rPr>
+      </w:pPr>
+      <w:r>
+        <w:rPr>
+          <w:rFonts w:ascii="Times New Roman" w:hAnsi="Times New Roman" w:cs="Times New Roman"/>
+          <w:b/>
+          <w:noProof/>
+          <w:sz w:val="24"/>
+          <w:szCs w:val="24"/>
+          <w:lang w:eastAsia="pt-BR"/>
+        </w:rPr>
+        <w:drawing>
+          <wp:inline distT="0" distB="0" distL="0" distR="0">
+            <wp:extent cx="5400040" cy="3686175"/>
+            <wp:effectExtent l="0" t="0" r="0" b="9525"/>
+            <wp:docPr id="4" name="Imagem 4"/>
+            <wp:cNvGraphicFramePr>
+              <a:graphicFrameLocks xmlns:a="http://schemas.openxmlformats.org/drawingml/2006/main" noChangeAspect="1"/>
+            </wp:cNvGraphicFramePr>
+            <a:graphic xmlns:a="http://schemas.openxmlformats.org/drawingml/2006/main">
+              <a:graphicData uri="http://schemas.openxmlformats.org/drawingml/2006/picture">
+                <pic:pic xmlns:pic="http://schemas.openxmlformats.org/drawingml/2006/picture">
+                  <pic:nvPicPr>
+                    <pic:cNvPr id="4" name="DFD Nivel 2 - Gerir Veículo.png"/>
+                    <pic:cNvPicPr/>
+                  </pic:nvPicPr>
+                  <pic:blipFill>
+                    <a:blip r:embed="rId8">
+                      <a:extLst>
+                        <a:ext uri="{28A0092B-C50C-407E-A947-70E740481C1C}">
+                          <a14:useLocalDpi xmlns:a14="http://schemas.microsoft.com/office/drawing/2010/main" val="0"/>
+                        </a:ext>
+                      </a:extLst>
+                    </a:blip>
+                    <a:stretch>
+                      <a:fillRect/>
+                    </a:stretch>
+                  </pic:blipFill>
+                  <pic:spPr>
+                    <a:xfrm>
+                      <a:off x="0" y="0"/>
+                      <a:ext cx="5400040" cy="3686175"/>
+                    </a:xfrm>
+                    <a:prstGeom prst="rect">
+                      <a:avLst/>
+                    </a:prstGeom>
+                  </pic:spPr>
+                </pic:pic>
+              </a:graphicData>
+            </a:graphic>
+          </wp:inline>
+        </w:drawing>
+      </w:r>
+    </w:p>
+    <w:p>
+      <w:pPr>
+        <w:rPr>
+          <w:rFonts w:ascii="Times New Roman" w:hAnsi="Times New Roman" w:cs="Times New Roman"/>
+          <w:b/>
+          <w:sz w:val="24"/>
+          <w:szCs w:val="24"/>
+        </w:rPr>
+      </w:pPr>
+    </w:p>
+    <w:p>
+      <w:pPr>
+        <w:pStyle w:val="PargrafodaLista"/>
+        <w:numPr>
+          <w:ilvl w:val="3"/>
+          <w:numId w:val="4"/>
+        </w:numPr>
+        <w:rPr>
+          <w:rFonts w:ascii="Times New Roman" w:hAnsi="Times New Roman" w:cs="Times New Roman"/>
+          <w:b/>
+          <w:sz w:val="24"/>
+          <w:szCs w:val="24"/>
+        </w:rPr>
+      </w:pPr>
+      <w:r>
+        <w:rPr>
+          <w:rFonts w:ascii="Times New Roman" w:hAnsi="Times New Roman" w:cs="Times New Roman"/>
+          <w:b/>
+          <w:sz w:val="24"/>
+          <w:szCs w:val="24"/>
+        </w:rPr>
+        <w:t>Processo 3 – Gerir Localidade</w:t>
+      </w:r>
+    </w:p>
+    <w:p>
+      <w:pPr>
+        <w:rPr>
+          <w:rFonts w:ascii="Times New Roman" w:hAnsi="Times New Roman" w:cs="Times New Roman"/>
+          <w:b/>
+          <w:sz w:val="24"/>
+          <w:szCs w:val="24"/>
+        </w:rPr>
+      </w:pPr>
+      <w:r>
+        <w:rPr>
+          <w:rFonts w:ascii="Times New Roman" w:hAnsi="Times New Roman" w:cs="Times New Roman"/>
+          <w:b/>
+          <w:noProof/>
+          <w:sz w:val="24"/>
+          <w:szCs w:val="24"/>
+          <w:lang w:eastAsia="pt-BR"/>
+        </w:rPr>
+        <w:drawing>
+          <wp:inline distT="0" distB="0" distL="0" distR="0">
+            <wp:extent cx="5400040" cy="3810000"/>
+            <wp:effectExtent l="0" t="0" r="0" b="0"/>
+            <wp:docPr id="11" name="Imagem 11"/>
+            <wp:cNvGraphicFramePr>
+              <a:graphicFrameLocks xmlns:a="http://schemas.openxmlformats.org/drawingml/2006/main" noChangeAspect="1"/>
+            </wp:cNvGraphicFramePr>
+            <a:graphic xmlns:a="http://schemas.openxmlformats.org/drawingml/2006/main">
+              <a:graphicData uri="http://schemas.openxmlformats.org/drawingml/2006/picture">
+                <pic:pic xmlns:pic="http://schemas.openxmlformats.org/drawingml/2006/picture">
+                  <pic:nvPicPr>
+                    <pic:cNvPr id="11" name="DFD Nivel 2 - Gerir Localidade.png"/>
+                    <pic:cNvPicPr/>
+                  </pic:nvPicPr>
+                  <pic:blipFill>
+                    <a:blip r:embed="rId9">
+                      <a:extLst>
+                        <a:ext uri="{28A0092B-C50C-407E-A947-70E740481C1C}">
+                          <a14:useLocalDpi xmlns:a14="http://schemas.microsoft.com/office/drawing/2010/main" val="0"/>
+                        </a:ext>
+                      </a:extLst>
+                    </a:blip>
+                    <a:stretch>
+                      <a:fillRect/>
+                    </a:stretch>
+                  </pic:blipFill>
+                  <pic:spPr>
+                    <a:xfrm>
+                      <a:off x="0" y="0"/>
+                      <a:ext cx="5400040" cy="3810000"/>
+                    </a:xfrm>
+                    <a:prstGeom prst="rect">
+                      <a:avLst/>
+                    </a:prstGeom>
+                  </pic:spPr>
+                </pic:pic>
+              </a:graphicData>
+            </a:graphic>
+          </wp:inline>
+        </w:drawing>
+      </w:r>
+    </w:p>
+    <w:p>
+      <w:pPr>
+        <w:pStyle w:val="PargrafodaLista"/>
+        <w:numPr>
+          <w:ilvl w:val="3"/>
+          <w:numId w:val="4"/>
+        </w:numPr>
+        <w:rPr>
+          <w:rFonts w:ascii="Times New Roman" w:hAnsi="Times New Roman" w:cs="Times New Roman"/>
+          <w:b/>
+          <w:sz w:val="24"/>
+          <w:szCs w:val="24"/>
+        </w:rPr>
+      </w:pPr>
+      <w:r>
+        <w:rPr>
+          <w:rFonts w:ascii="Times New Roman" w:hAnsi="Times New Roman" w:cs="Times New Roman"/>
+          <w:b/>
+          <w:sz w:val="24"/>
+          <w:szCs w:val="24"/>
+        </w:rPr>
+        <w:lastRenderedPageBreak/>
+        <w:t>Processo 4 – Gerir Trajecto</w:t>
+      </w:r>
+    </w:p>
+    <w:p>
+      <w:pPr>
+        <w:rPr>
+          <w:rFonts w:ascii="Times New Roman" w:hAnsi="Times New Roman" w:cs="Times New Roman"/>
+          <w:b/>
+          <w:sz w:val="24"/>
+          <w:szCs w:val="24"/>
+        </w:rPr>
+      </w:pPr>
+      <w:r>
+        <w:rPr>
+          <w:rFonts w:ascii="Times New Roman" w:hAnsi="Times New Roman" w:cs="Times New Roman"/>
+          <w:b/>
+          <w:noProof/>
+          <w:sz w:val="24"/>
+          <w:szCs w:val="24"/>
+          <w:lang w:eastAsia="pt-BR"/>
+        </w:rPr>
+        <w:drawing>
+          <wp:inline distT="0" distB="0" distL="0" distR="0">
+            <wp:extent cx="5343525" cy="3733800"/>
+            <wp:effectExtent l="0" t="0" r="9525" b="0"/>
+            <wp:docPr id="7" name="Imagem 7"/>
+            <wp:cNvGraphicFramePr>
+              <a:graphicFrameLocks xmlns:a="http://schemas.openxmlformats.org/drawingml/2006/main" noChangeAspect="1"/>
+            </wp:cNvGraphicFramePr>
+            <a:graphic xmlns:a="http://schemas.openxmlformats.org/drawingml/2006/main">
+              <a:graphicData uri="http://schemas.openxmlformats.org/drawingml/2006/picture">
+                <pic:pic xmlns:pic="http://schemas.openxmlformats.org/drawingml/2006/picture">
+                  <pic:nvPicPr>
+                    <pic:cNvPr id="7" name="DFD Nivel 2 - Gerir Trajecto.png"/>
+                    <pic:cNvPicPr/>
+                  </pic:nvPicPr>
+                  <pic:blipFill>
+                    <a:blip r:embed="rId10">
+                      <a:extLst>
+                        <a:ext uri="{28A0092B-C50C-407E-A947-70E740481C1C}">
+                          <a14:useLocalDpi xmlns:a14="http://schemas.microsoft.com/office/drawing/2010/main" val="0"/>
+                        </a:ext>
+                      </a:extLst>
+                    </a:blip>
+                    <a:stretch>
+                      <a:fillRect/>
+                    </a:stretch>
+                  </pic:blipFill>
+                  <pic:spPr>
+                    <a:xfrm>
+                      <a:off x="0" y="0"/>
+                      <a:ext cx="5343525" cy="3733800"/>
+                    </a:xfrm>
+                    <a:prstGeom prst="rect">
+                      <a:avLst/>
+                    </a:prstGeom>
+                  </pic:spPr>
+                </pic:pic>
+              </a:graphicData>
+            </a:graphic>
+          </wp:inline>
+        </w:drawing>
+      </w:r>
+    </w:p>
+    <w:p>
+      <w:pPr>
+        <w:rPr>
+          <w:rFonts w:ascii="Times New Roman" w:hAnsi="Times New Roman" w:cs="Times New Roman"/>
+          <w:b/>
+          <w:sz w:val="24"/>
+          <w:szCs w:val="24"/>
+        </w:rPr>
+      </w:pPr>
+    </w:p>
+    <w:p>
+      <w:pPr>
+        <w:pStyle w:val="PargrafodaLista"/>
+        <w:numPr>
+          <w:ilvl w:val="3"/>
+          <w:numId w:val="4"/>
+        </w:numPr>
+        <w:rPr>
+          <w:rFonts w:ascii="Times New Roman" w:hAnsi="Times New Roman" w:cs="Times New Roman"/>
+          <w:b/>
+          <w:sz w:val="24"/>
+          <w:szCs w:val="24"/>
+        </w:rPr>
+      </w:pPr>
+      <w:r>
+        <w:rPr>
+          <w:rFonts w:ascii="Times New Roman" w:hAnsi="Times New Roman" w:cs="Times New Roman"/>
+          <w:b/>
+          <w:sz w:val="24"/>
+          <w:szCs w:val="24"/>
+        </w:rPr>
+        <w:t>Processo 5 – Gerir Viagem</w:t>
+      </w:r>
+    </w:p>
+    <w:p>
+      <w:pPr>
+        <w:rPr>
+          <w:rFonts w:ascii="Times New Roman" w:hAnsi="Times New Roman" w:cs="Times New Roman"/>
+          <w:b/>
+          <w:sz w:val="24"/>
+          <w:szCs w:val="24"/>
+        </w:rPr>
+      </w:pPr>
+      <w:r>
+        <w:rPr>
+          <w:rFonts w:ascii="Times New Roman" w:hAnsi="Times New Roman" w:cs="Times New Roman"/>
+          <w:b/>
+          <w:noProof/>
+          <w:sz w:val="24"/>
+          <w:szCs w:val="24"/>
+          <w:lang w:eastAsia="pt-BR"/>
+        </w:rPr>
+        <w:drawing>
+          <wp:inline distT="0" distB="0" distL="0" distR="0">
+            <wp:extent cx="5400040" cy="3362325"/>
+            <wp:effectExtent l="0" t="0" r="0" b="9525"/>
+            <wp:docPr id="8" name="Imagem 8"/>
+            <wp:cNvGraphicFramePr>
+              <a:graphicFrameLocks xmlns:a="http://schemas.openxmlformats.org/drawingml/2006/main" noChangeAspect="1"/>
+            </wp:cNvGraphicFramePr>
+            <a:graphic xmlns:a="http://schemas.openxmlformats.org/drawingml/2006/main">
+              <a:graphicData uri="http://schemas.openxmlformats.org/drawingml/2006/picture">
+                <pic:pic xmlns:pic="http://schemas.openxmlformats.org/drawingml/2006/picture">
+                  <pic:nvPicPr>
+                    <pic:cNvPr id="8" name="DFD Nivel 2 - Gerir Viagem.png"/>
+                    <pic:cNvPicPr/>
+                  </pic:nvPicPr>
+                  <pic:blipFill>
+                    <a:blip r:embed="rId11">
+                      <a:extLst>
+                        <a:ext uri="{28A0092B-C50C-407E-A947-70E740481C1C}">
+                          <a14:useLocalDpi xmlns:a14="http://schemas.microsoft.com/office/drawing/2010/main" val="0"/>
+                        </a:ext>
+                      </a:extLst>
+                    </a:blip>
+                    <a:stretch>
+                      <a:fillRect/>
+                    </a:stretch>
+                  </pic:blipFill>
+                  <pic:spPr>
+                    <a:xfrm>
+                      <a:off x="0" y="0"/>
+                      <a:ext cx="5400040" cy="3362325"/>
+                    </a:xfrm>
+                    <a:prstGeom prst="rect">
+                      <a:avLst/>
+                    </a:prstGeom>
+                  </pic:spPr>
+                </pic:pic>
+              </a:graphicData>
+            </a:graphic>
+          </wp:inline>
+        </w:drawing>
+      </w:r>
+    </w:p>
+    <w:p>
+      <w:pPr>
+        <w:rPr>
+          <w:rFonts w:ascii="Times New Roman" w:hAnsi="Times New Roman" w:cs="Times New Roman"/>
+          <w:b/>
+          <w:sz w:val="24"/>
+          <w:szCs w:val="24"/>
+        </w:rPr>
+      </w:pPr>
+    </w:p>
+    <w:p>
+      <w:pPr>
+        <w:rPr>
+          <w:rFonts w:ascii="Times New Roman" w:hAnsi="Times New Roman" w:cs="Times New Roman"/>
+          <w:b/>
+          <w:sz w:val="24"/>
+          <w:szCs w:val="24"/>
+        </w:rPr>
+      </w:pPr>
+    </w:p>
+    <w:p>
+      <w:pPr>
+        <w:pStyle w:val="PargrafodaLista"/>
+        <w:numPr>
+          <w:ilvl w:val="3"/>
+          <w:numId w:val="4"/>
+        </w:numPr>
+        <w:rPr>
+          <w:rFonts w:ascii="Times New Roman" w:hAnsi="Times New Roman" w:cs="Times New Roman"/>
+          <w:b/>
+          <w:sz w:val="24"/>
+          <w:szCs w:val="24"/>
+        </w:rPr>
+      </w:pPr>
+      <w:r>
+        <w:rPr>
+          <w:rFonts w:ascii="Times New Roman" w:hAnsi="Times New Roman" w:cs="Times New Roman"/>
+          <w:b/>
+          <w:sz w:val="24"/>
+          <w:szCs w:val="24"/>
+        </w:rPr>
+        <w:lastRenderedPageBreak/>
+        <w:t>Processo 6 – Gerir Passageiro</w:t>
+      </w:r>
+    </w:p>
+    <w:p>
+      <w:pPr>
+        <w:ind w:left="360"/>
+        <w:rPr>
+          <w:rFonts w:ascii="Times New Roman" w:hAnsi="Times New Roman" w:cs="Times New Roman"/>
+          <w:b/>
+          <w:sz w:val="24"/>
+          <w:szCs w:val="24"/>
+        </w:rPr>
+      </w:pPr>
+      <w:r>
+        <w:rPr>
+          <w:rFonts w:ascii="Times New Roman" w:hAnsi="Times New Roman" w:cs="Times New Roman"/>
+          <w:b/>
+          <w:noProof/>
+          <w:sz w:val="24"/>
+          <w:szCs w:val="24"/>
+          <w:lang w:eastAsia="pt-BR"/>
+        </w:rPr>
+        <w:drawing>
+          <wp:inline distT="0" distB="0" distL="0" distR="0">
+            <wp:extent cx="5343525" cy="3771900"/>
+            <wp:effectExtent l="0" t="0" r="9525" b="0"/>
+            <wp:docPr id="9" name="Imagem 9"/>
+            <wp:cNvGraphicFramePr>
+              <a:graphicFrameLocks xmlns:a="http://schemas.openxmlformats.org/drawingml/2006/main" noChangeAspect="1"/>
+            </wp:cNvGraphicFramePr>
+            <a:graphic xmlns:a="http://schemas.openxmlformats.org/drawingml/2006/main">
+              <a:graphicData uri="http://schemas.openxmlformats.org/drawingml/2006/picture">
+                <pic:pic xmlns:pic="http://schemas.openxmlformats.org/drawingml/2006/picture">
+                  <pic:nvPicPr>
+                    <pic:cNvPr id="9" name="DFD Nivel 2 - Gerir Passageiro.png"/>
+                    <pic:cNvPicPr/>
+                  </pic:nvPicPr>
+                  <pic:blipFill>
+                    <a:blip r:embed="rId12">
+                      <a:extLst>
+                        <a:ext uri="{28A0092B-C50C-407E-A947-70E740481C1C}">
+                          <a14:useLocalDpi xmlns:a14="http://schemas.microsoft.com/office/drawing/2010/main" val="0"/>
+                        </a:ext>
+                      </a:extLst>
+                    </a:blip>
+                    <a:stretch>
+                      <a:fillRect/>
+                    </a:stretch>
+                  </pic:blipFill>
+                  <pic:spPr>
+                    <a:xfrm>
+                      <a:off x="0" y="0"/>
+                      <a:ext cx="5343525" cy="3771900"/>
+                    </a:xfrm>
+                    <a:prstGeom prst="rect">
+                      <a:avLst/>
+                    </a:prstGeom>
+                  </pic:spPr>
+                </pic:pic>
+              </a:graphicData>
+            </a:graphic>
+          </wp:inline>
+        </w:drawing>
+      </w:r>
+    </w:p>
+    <w:p>
+      <w:pPr>
+        <w:pStyle w:val="PargrafodaLista"/>
+        <w:numPr>
+          <w:ilvl w:val="3"/>
+          <w:numId w:val="4"/>
+        </w:numPr>
+        <w:rPr>
+          <w:rFonts w:ascii="Times New Roman" w:hAnsi="Times New Roman" w:cs="Times New Roman"/>
+          <w:b/>
+          <w:sz w:val="24"/>
+          <w:szCs w:val="24"/>
+        </w:rPr>
+      </w:pPr>
+      <w:r>
+        <w:rPr>
+          <w:rFonts w:ascii="Times New Roman" w:hAnsi="Times New Roman" w:cs="Times New Roman"/>
+          <w:b/>
+          <w:sz w:val="24"/>
+          <w:szCs w:val="24"/>
+        </w:rPr>
+        <w:t>Processo 7 – Gerir Reserva</w:t>
+      </w:r>
+    </w:p>
+    <w:p>
+      <w:pPr>
+        <w:ind w:left="360"/>
+        <w:rPr>
+          <w:rFonts w:ascii="Times New Roman" w:hAnsi="Times New Roman" w:cs="Times New Roman"/>
+          <w:b/>
+          <w:sz w:val="24"/>
+          <w:szCs w:val="24"/>
+        </w:rPr>
+      </w:pPr>
+      <w:r>
+        <w:rPr>
+          <w:rFonts w:ascii="Times New Roman" w:hAnsi="Times New Roman" w:cs="Times New Roman"/>
+          <w:b/>
+          <w:noProof/>
+          <w:sz w:val="24"/>
+          <w:szCs w:val="24"/>
+          <w:lang w:eastAsia="pt-BR"/>
+        </w:rPr>
+        <w:drawing>
+          <wp:inline distT="0" distB="0" distL="0" distR="0">
+            <wp:extent cx="5400040" cy="4149725"/>
+            <wp:effectExtent l="0" t="0" r="0" b="3175"/>
+            <wp:docPr id="10" name="Imagem 10"/>
+            <wp:cNvGraphicFramePr>
+              <a:graphicFrameLocks xmlns:a="http://schemas.openxmlformats.org/drawingml/2006/main" noChangeAspect="1"/>
+            </wp:cNvGraphicFramePr>
+            <a:graphic xmlns:a="http://schemas.openxmlformats.org/drawingml/2006/main">
+              <a:graphicData uri="http://schemas.openxmlformats.org/drawingml/2006/picture">
+                <pic:pic xmlns:pic="http://schemas.openxmlformats.org/drawingml/2006/picture">
+                  <pic:nvPicPr>
+                    <pic:cNvPr id="10" name="DFD Nivel 2 - Gerir Reserva.png"/>
+                    <pic:cNvPicPr/>
+                  </pic:nvPicPr>
+                  <pic:blipFill>
+                    <a:blip r:embed="rId13">
+                      <a:extLst>
+                        <a:ext uri="{28A0092B-C50C-407E-A947-70E740481C1C}">
+                          <a14:useLocalDpi xmlns:a14="http://schemas.microsoft.com/office/drawing/2010/main" val="0"/>
+                        </a:ext>
+                      </a:extLst>
+                    </a:blip>
+                    <a:stretch>
+                      <a:fillRect/>
+                    </a:stretch>
+                  </pic:blipFill>
+                  <pic:spPr>
+                    <a:xfrm>
+                      <a:off x="0" y="0"/>
+                      <a:ext cx="5400040" cy="4149725"/>
+                    </a:xfrm>
+                    <a:prstGeom prst="rect">
+                      <a:avLst/>
+                    </a:prstGeom>
+                  </pic:spPr>
+                </pic:pic>
+              </a:graphicData>
+            </a:graphic>
+          </wp:inline>
+        </w:drawing>
+      </w:r>
     </w:p>
     <w:p>
       <w:pPr>
@@ -3937,16 +4560,364 @@
           <w:szCs w:val="24"/>
         </w:rPr>
         <w:lastRenderedPageBreak/>
-        <w:t>Di</w:t>
-      </w:r>
-      <w:r>
-        <w:rPr>
-          <w:rFonts w:ascii="Times New Roman" w:hAnsi="Times New Roman" w:cs="Times New Roman"/>
-          <w:b/>
-          <w:sz w:val="24"/>
-          <w:szCs w:val="24"/>
-        </w:rPr>
-        <w:t>agrama de Fluxo de Dados Nível 2</w:t>
+        <w:t>Especificações</w:t>
+      </w:r>
+      <w:r>
+        <w:rPr>
+          <w:rFonts w:ascii="Times New Roman" w:hAnsi="Times New Roman" w:cs="Times New Roman"/>
+          <w:b/>
+          <w:sz w:val="24"/>
+          <w:szCs w:val="24"/>
+        </w:rPr>
+        <w:t xml:space="preserve"> de Processos</w:t>
+      </w:r>
+    </w:p>
+    <w:p>
+      <w:pPr>
+        <w:pStyle w:val="PargrafodaLista"/>
+        <w:numPr>
+          <w:ilvl w:val="2"/>
+          <w:numId w:val="4"/>
+        </w:numPr>
+        <w:rPr>
+          <w:rFonts w:ascii="Times New Roman" w:hAnsi="Times New Roman" w:cs="Times New Roman"/>
+          <w:b/>
+          <w:sz w:val="24"/>
+          <w:szCs w:val="24"/>
+        </w:rPr>
+      </w:pPr>
+      <w:r>
+        <w:rPr>
+          <w:rFonts w:ascii="Times New Roman" w:hAnsi="Times New Roman" w:cs="Times New Roman"/>
+          <w:b/>
+          <w:sz w:val="24"/>
+          <w:szCs w:val="24"/>
+        </w:rPr>
+        <w:t>Dicionário de Dados</w:t>
+      </w:r>
+    </w:p>
+    <w:p>
+      <w:pPr>
+        <w:rPr>
+          <w:rFonts w:ascii="Times New Roman" w:hAnsi="Times New Roman" w:cs="Times New Roman"/>
+          <w:b/>
+          <w:sz w:val="24"/>
+          <w:szCs w:val="24"/>
+        </w:rPr>
+      </w:pPr>
+    </w:p>
+    <w:p>
+      <w:pPr>
+        <w:rPr>
+          <w:rFonts w:ascii="Times New Roman" w:hAnsi="Times New Roman" w:cs="Times New Roman"/>
+          <w:b/>
+          <w:sz w:val="24"/>
+          <w:szCs w:val="24"/>
+        </w:rPr>
+      </w:pPr>
+    </w:p>
+    <w:p>
+      <w:pPr>
+        <w:rPr>
+          <w:rFonts w:ascii="Times New Roman" w:hAnsi="Times New Roman" w:cs="Times New Roman"/>
+          <w:b/>
+          <w:sz w:val="24"/>
+          <w:szCs w:val="24"/>
+        </w:rPr>
+      </w:pPr>
+    </w:p>
+    <w:p>
+      <w:pPr>
+        <w:rPr>
+          <w:rFonts w:ascii="Times New Roman" w:hAnsi="Times New Roman" w:cs="Times New Roman"/>
+          <w:b/>
+          <w:sz w:val="24"/>
+          <w:szCs w:val="24"/>
+        </w:rPr>
+      </w:pPr>
+    </w:p>
+    <w:p>
+      <w:pPr>
+        <w:rPr>
+          <w:rFonts w:ascii="Times New Roman" w:hAnsi="Times New Roman" w:cs="Times New Roman"/>
+          <w:b/>
+          <w:sz w:val="24"/>
+          <w:szCs w:val="24"/>
+        </w:rPr>
+      </w:pPr>
+    </w:p>
+    <w:p>
+      <w:pPr>
+        <w:rPr>
+          <w:rFonts w:ascii="Times New Roman" w:hAnsi="Times New Roman" w:cs="Times New Roman"/>
+          <w:b/>
+          <w:sz w:val="24"/>
+          <w:szCs w:val="24"/>
+        </w:rPr>
+      </w:pPr>
+    </w:p>
+    <w:p>
+      <w:pPr>
+        <w:rPr>
+          <w:rFonts w:ascii="Times New Roman" w:hAnsi="Times New Roman" w:cs="Times New Roman"/>
+          <w:b/>
+          <w:sz w:val="24"/>
+          <w:szCs w:val="24"/>
+        </w:rPr>
+      </w:pPr>
+    </w:p>
+    <w:p>
+      <w:pPr>
+        <w:rPr>
+          <w:rFonts w:ascii="Times New Roman" w:hAnsi="Times New Roman" w:cs="Times New Roman"/>
+          <w:b/>
+          <w:sz w:val="24"/>
+          <w:szCs w:val="24"/>
+        </w:rPr>
+      </w:pPr>
+    </w:p>
+    <w:p>
+      <w:pPr>
+        <w:rPr>
+          <w:rFonts w:ascii="Times New Roman" w:hAnsi="Times New Roman" w:cs="Times New Roman"/>
+          <w:b/>
+          <w:sz w:val="24"/>
+          <w:szCs w:val="24"/>
+        </w:rPr>
+      </w:pPr>
+    </w:p>
+    <w:p>
+      <w:pPr>
+        <w:rPr>
+          <w:rFonts w:ascii="Times New Roman" w:hAnsi="Times New Roman" w:cs="Times New Roman"/>
+          <w:b/>
+          <w:sz w:val="24"/>
+          <w:szCs w:val="24"/>
+        </w:rPr>
+      </w:pPr>
+    </w:p>
+    <w:p>
+      <w:pPr>
+        <w:rPr>
+          <w:rFonts w:ascii="Times New Roman" w:hAnsi="Times New Roman" w:cs="Times New Roman"/>
+          <w:b/>
+          <w:sz w:val="24"/>
+          <w:szCs w:val="24"/>
+        </w:rPr>
+      </w:pPr>
+    </w:p>
+    <w:p>
+      <w:pPr>
+        <w:rPr>
+          <w:rFonts w:ascii="Times New Roman" w:hAnsi="Times New Roman" w:cs="Times New Roman"/>
+          <w:b/>
+          <w:sz w:val="24"/>
+          <w:szCs w:val="24"/>
+        </w:rPr>
+      </w:pPr>
+    </w:p>
+    <w:p>
+      <w:pPr>
+        <w:rPr>
+          <w:rFonts w:ascii="Times New Roman" w:hAnsi="Times New Roman" w:cs="Times New Roman"/>
+          <w:b/>
+          <w:sz w:val="24"/>
+          <w:szCs w:val="24"/>
+        </w:rPr>
+      </w:pPr>
+    </w:p>
+    <w:p>
+      <w:pPr>
+        <w:rPr>
+          <w:rFonts w:ascii="Times New Roman" w:hAnsi="Times New Roman" w:cs="Times New Roman"/>
+          <w:b/>
+          <w:sz w:val="24"/>
+          <w:szCs w:val="24"/>
+        </w:rPr>
+      </w:pPr>
+    </w:p>
+    <w:p>
+      <w:pPr>
+        <w:rPr>
+          <w:rFonts w:ascii="Times New Roman" w:hAnsi="Times New Roman" w:cs="Times New Roman"/>
+          <w:b/>
+          <w:sz w:val="24"/>
+          <w:szCs w:val="24"/>
+        </w:rPr>
+      </w:pPr>
+    </w:p>
+    <w:p>
+      <w:pPr>
+        <w:rPr>
+          <w:rFonts w:ascii="Times New Roman" w:hAnsi="Times New Roman" w:cs="Times New Roman"/>
+          <w:b/>
+          <w:sz w:val="24"/>
+          <w:szCs w:val="24"/>
+        </w:rPr>
+      </w:pPr>
+    </w:p>
+    <w:p>
+      <w:pPr>
+        <w:rPr>
+          <w:rFonts w:ascii="Times New Roman" w:hAnsi="Times New Roman" w:cs="Times New Roman"/>
+          <w:b/>
+          <w:sz w:val="24"/>
+          <w:szCs w:val="24"/>
+        </w:rPr>
+      </w:pPr>
+    </w:p>
+    <w:p>
+      <w:pPr>
+        <w:rPr>
+          <w:rFonts w:ascii="Times New Roman" w:hAnsi="Times New Roman" w:cs="Times New Roman"/>
+          <w:b/>
+          <w:sz w:val="24"/>
+          <w:szCs w:val="24"/>
+        </w:rPr>
+      </w:pPr>
+    </w:p>
+    <w:p>
+      <w:pPr>
+        <w:rPr>
+          <w:rFonts w:ascii="Times New Roman" w:hAnsi="Times New Roman" w:cs="Times New Roman"/>
+          <w:b/>
+          <w:sz w:val="24"/>
+          <w:szCs w:val="24"/>
+        </w:rPr>
+      </w:pPr>
+    </w:p>
+    <w:p>
+      <w:pPr>
+        <w:rPr>
+          <w:rFonts w:ascii="Times New Roman" w:hAnsi="Times New Roman" w:cs="Times New Roman"/>
+          <w:b/>
+          <w:sz w:val="24"/>
+          <w:szCs w:val="24"/>
+        </w:rPr>
+      </w:pPr>
+    </w:p>
+    <w:p>
+      <w:pPr>
+        <w:rPr>
+          <w:rFonts w:ascii="Times New Roman" w:hAnsi="Times New Roman" w:cs="Times New Roman"/>
+          <w:b/>
+          <w:sz w:val="24"/>
+          <w:szCs w:val="24"/>
+        </w:rPr>
+      </w:pPr>
+    </w:p>
+    <w:p>
+      <w:pPr>
+        <w:rPr>
+          <w:rFonts w:ascii="Times New Roman" w:hAnsi="Times New Roman" w:cs="Times New Roman"/>
+          <w:b/>
+          <w:sz w:val="24"/>
+          <w:szCs w:val="24"/>
+        </w:rPr>
+      </w:pPr>
+    </w:p>
+    <w:p>
+      <w:pPr>
+        <w:rPr>
+          <w:rFonts w:ascii="Times New Roman" w:hAnsi="Times New Roman" w:cs="Times New Roman"/>
+          <w:b/>
+          <w:sz w:val="24"/>
+          <w:szCs w:val="24"/>
+        </w:rPr>
+      </w:pPr>
+    </w:p>
+    <w:p>
+      <w:pPr>
+        <w:rPr>
+          <w:rFonts w:ascii="Times New Roman" w:hAnsi="Times New Roman" w:cs="Times New Roman"/>
+          <w:b/>
+          <w:sz w:val="24"/>
+          <w:szCs w:val="24"/>
+        </w:rPr>
+      </w:pPr>
+    </w:p>
+    <w:p>
+      <w:pPr>
+        <w:rPr>
+          <w:rFonts w:ascii="Times New Roman" w:hAnsi="Times New Roman" w:cs="Times New Roman"/>
+          <w:b/>
+          <w:sz w:val="24"/>
+          <w:szCs w:val="24"/>
+        </w:rPr>
+      </w:pPr>
+    </w:p>
+    <w:p>
+      <w:pPr>
+        <w:rPr>
+          <w:rFonts w:ascii="Times New Roman" w:hAnsi="Times New Roman" w:cs="Times New Roman"/>
+          <w:b/>
+          <w:sz w:val="24"/>
+          <w:szCs w:val="24"/>
+        </w:rPr>
+      </w:pPr>
+    </w:p>
+    <w:p>
+      <w:pPr>
+        <w:rPr>
+          <w:rFonts w:ascii="Times New Roman" w:hAnsi="Times New Roman" w:cs="Times New Roman"/>
+          <w:b/>
+          <w:sz w:val="24"/>
+          <w:szCs w:val="24"/>
+        </w:rPr>
+      </w:pPr>
+    </w:p>
+    <w:p>
+      <w:pPr>
+        <w:rPr>
+          <w:rFonts w:ascii="Times New Roman" w:hAnsi="Times New Roman" w:cs="Times New Roman"/>
+          <w:b/>
+          <w:sz w:val="24"/>
+          <w:szCs w:val="24"/>
+        </w:rPr>
+      </w:pPr>
+    </w:p>
+    <w:p>
+      <w:pPr>
+        <w:rPr>
+          <w:rFonts w:ascii="Times New Roman" w:hAnsi="Times New Roman" w:cs="Times New Roman"/>
+          <w:b/>
+          <w:sz w:val="24"/>
+          <w:szCs w:val="24"/>
+        </w:rPr>
+      </w:pPr>
+    </w:p>
+    <w:p>
+      <w:pPr>
+        <w:rPr>
+          <w:rFonts w:ascii="Times New Roman" w:hAnsi="Times New Roman" w:cs="Times New Roman"/>
+          <w:b/>
+          <w:sz w:val="24"/>
+          <w:szCs w:val="24"/>
+        </w:rPr>
+      </w:pPr>
+    </w:p>
+    <w:p>
+      <w:pPr>
+        <w:pStyle w:val="PargrafodaLista"/>
+        <w:numPr>
+          <w:ilvl w:val="2"/>
+          <w:numId w:val="4"/>
+        </w:numPr>
+        <w:rPr>
+          <w:rFonts w:ascii="Times New Roman" w:hAnsi="Times New Roman" w:cs="Times New Roman"/>
+          <w:b/>
+          <w:sz w:val="24"/>
+          <w:szCs w:val="24"/>
+        </w:rPr>
+      </w:pPr>
+      <w:r>
+        <w:rPr>
+          <w:rFonts w:ascii="Times New Roman" w:hAnsi="Times New Roman" w:cs="Times New Roman"/>
+          <w:b/>
+          <w:sz w:val="24"/>
+          <w:szCs w:val="24"/>
+        </w:rPr>
+        <w:t>Modelo de Dados</w:t>
       </w:r>
     </w:p>
     <w:p>
@@ -3970,10 +4941,70 @@
           <w:sz w:val="24"/>
           <w:szCs w:val="24"/>
         </w:rPr>
-        <w:t>Processo 1 – Gerir Utilizador</w:t>
-      </w:r>
-      <w:bookmarkStart w:id="0" w:name="_GoBack"/>
-      <w:bookmarkEnd w:id="0"/>
+        <w:t>Diagrama de Entidade de Relacionamento</w:t>
+      </w:r>
+    </w:p>
+    <w:p>
+      <w:pPr>
+        <w:ind w:left="360"/>
+        <w:rPr>
+          <w:rFonts w:ascii="Times New Roman" w:hAnsi="Times New Roman" w:cs="Times New Roman"/>
+          <w:b/>
+          <w:sz w:val="24"/>
+          <w:szCs w:val="24"/>
+        </w:rPr>
+      </w:pPr>
+      <w:r>
+        <w:rPr>
+          <w:rFonts w:ascii="Times New Roman" w:hAnsi="Times New Roman" w:cs="Times New Roman"/>
+          <w:b/>
+          <w:noProof/>
+          <w:sz w:val="24"/>
+          <w:szCs w:val="24"/>
+          <w:lang w:eastAsia="pt-BR"/>
+        </w:rPr>
+        <w:drawing>
+          <wp:inline distT="0" distB="0" distL="0" distR="0">
+            <wp:extent cx="5086350" cy="4781550"/>
+            <wp:effectExtent l="0" t="0" r="0" b="0"/>
+            <wp:docPr id="1" name="Imagem 1"/>
+            <wp:cNvGraphicFramePr>
+              <a:graphicFrameLocks xmlns:a="http://schemas.openxmlformats.org/drawingml/2006/main" noChangeAspect="1"/>
+            </wp:cNvGraphicFramePr>
+            <a:graphic xmlns:a="http://schemas.openxmlformats.org/drawingml/2006/main">
+              <a:graphicData uri="http://schemas.openxmlformats.org/drawingml/2006/picture">
+                <pic:pic xmlns:pic="http://schemas.openxmlformats.org/drawingml/2006/picture">
+                  <pic:nvPicPr>
+                    <pic:cNvPr id="1" name="Diagrama Entidade Relacional.png"/>
+                    <pic:cNvPicPr/>
+                  </pic:nvPicPr>
+                  <pic:blipFill>
+                    <a:blip r:embed="rId14">
+                      <a:extLst>
+                        <a:ext uri="{28A0092B-C50C-407E-A947-70E740481C1C}">
+                          <a14:useLocalDpi xmlns:a14="http://schemas.microsoft.com/office/drawing/2010/main" val="0"/>
+                        </a:ext>
+                      </a:extLst>
+                    </a:blip>
+                    <a:stretch>
+                      <a:fillRect/>
+                    </a:stretch>
+                  </pic:blipFill>
+                  <pic:spPr>
+                    <a:xfrm>
+                      <a:off x="0" y="0"/>
+                      <a:ext cx="5087066" cy="4782223"/>
+                    </a:xfrm>
+                    <a:prstGeom prst="rect">
+                      <a:avLst/>
+                    </a:prstGeom>
+                  </pic:spPr>
+                </pic:pic>
+              </a:graphicData>
+            </a:graphic>
+          </wp:inline>
+        </w:drawing>
+      </w:r>
     </w:p>
     <w:p>
       <w:pPr>
@@ -3996,209 +5027,874 @@
           <w:sz w:val="24"/>
           <w:szCs w:val="24"/>
         </w:rPr>
-        <w:t>Processo 2 – Gerir Veículo</w:t>
-      </w:r>
-    </w:p>
-    <w:p>
-      <w:pPr>
-        <w:pStyle w:val="PargrafodaLista"/>
-        <w:numPr>
-          <w:ilvl w:val="3"/>
-          <w:numId w:val="4"/>
-        </w:numPr>
-        <w:rPr>
-          <w:rFonts w:ascii="Times New Roman" w:hAnsi="Times New Roman" w:cs="Times New Roman"/>
-          <w:b/>
-          <w:sz w:val="24"/>
-          <w:szCs w:val="24"/>
-        </w:rPr>
-      </w:pPr>
-      <w:r>
-        <w:rPr>
-          <w:rFonts w:ascii="Times New Roman" w:hAnsi="Times New Roman" w:cs="Times New Roman"/>
-          <w:b/>
-          <w:sz w:val="24"/>
-          <w:szCs w:val="24"/>
-        </w:rPr>
-        <w:t>Processo 3 – Gerir Localidade</w:t>
-      </w:r>
-    </w:p>
-    <w:p>
-      <w:pPr>
-        <w:pStyle w:val="PargrafodaLista"/>
-        <w:numPr>
-          <w:ilvl w:val="3"/>
-          <w:numId w:val="4"/>
-        </w:numPr>
-        <w:rPr>
-          <w:rFonts w:ascii="Times New Roman" w:hAnsi="Times New Roman" w:cs="Times New Roman"/>
-          <w:b/>
-          <w:sz w:val="24"/>
-          <w:szCs w:val="24"/>
-        </w:rPr>
-      </w:pPr>
-      <w:r>
-        <w:rPr>
-          <w:rFonts w:ascii="Times New Roman" w:hAnsi="Times New Roman" w:cs="Times New Roman"/>
-          <w:b/>
-          <w:sz w:val="24"/>
-          <w:szCs w:val="24"/>
-        </w:rPr>
-        <w:t>Processo 4 – Gerir Trajecto</w:t>
-      </w:r>
-    </w:p>
-    <w:p>
-      <w:pPr>
-        <w:pStyle w:val="PargrafodaLista"/>
-        <w:numPr>
-          <w:ilvl w:val="3"/>
-          <w:numId w:val="4"/>
-        </w:numPr>
-        <w:rPr>
-          <w:rFonts w:ascii="Times New Roman" w:hAnsi="Times New Roman" w:cs="Times New Roman"/>
-          <w:b/>
-          <w:sz w:val="24"/>
-          <w:szCs w:val="24"/>
-        </w:rPr>
-      </w:pPr>
-      <w:r>
-        <w:rPr>
-          <w:rFonts w:ascii="Times New Roman" w:hAnsi="Times New Roman" w:cs="Times New Roman"/>
-          <w:b/>
-          <w:sz w:val="24"/>
-          <w:szCs w:val="24"/>
-        </w:rPr>
-        <w:t>Processo 5 – Gerir Viagem</w:t>
-      </w:r>
-    </w:p>
-    <w:p>
-      <w:pPr>
-        <w:pStyle w:val="PargrafodaLista"/>
-        <w:numPr>
-          <w:ilvl w:val="3"/>
-          <w:numId w:val="4"/>
-        </w:numPr>
-        <w:rPr>
-          <w:rFonts w:ascii="Times New Roman" w:hAnsi="Times New Roman" w:cs="Times New Roman"/>
-          <w:b/>
-          <w:sz w:val="24"/>
-          <w:szCs w:val="24"/>
-        </w:rPr>
-      </w:pPr>
-      <w:r>
-        <w:rPr>
-          <w:rFonts w:ascii="Times New Roman" w:hAnsi="Times New Roman" w:cs="Times New Roman"/>
-          <w:b/>
-          <w:sz w:val="24"/>
-          <w:szCs w:val="24"/>
-        </w:rPr>
-        <w:t>Processo 6 – Gerir Passageiro</w:t>
-      </w:r>
-    </w:p>
-    <w:p>
-      <w:pPr>
-        <w:pStyle w:val="PargrafodaLista"/>
-        <w:numPr>
-          <w:ilvl w:val="3"/>
-          <w:numId w:val="4"/>
-        </w:numPr>
-        <w:rPr>
-          <w:rFonts w:ascii="Times New Roman" w:hAnsi="Times New Roman" w:cs="Times New Roman"/>
-          <w:b/>
-          <w:sz w:val="24"/>
-          <w:szCs w:val="24"/>
-        </w:rPr>
-      </w:pPr>
-      <w:r>
-        <w:rPr>
-          <w:rFonts w:ascii="Times New Roman" w:hAnsi="Times New Roman" w:cs="Times New Roman"/>
-          <w:b/>
-          <w:sz w:val="24"/>
-          <w:szCs w:val="24"/>
-        </w:rPr>
-        <w:t>Processo 7 – Gerir Reserva</w:t>
-      </w:r>
-    </w:p>
-    <w:p>
-      <w:pPr>
-        <w:pStyle w:val="PargrafodaLista"/>
-        <w:numPr>
-          <w:ilvl w:val="2"/>
-          <w:numId w:val="4"/>
-        </w:numPr>
-        <w:rPr>
-          <w:rFonts w:ascii="Times New Roman" w:hAnsi="Times New Roman" w:cs="Times New Roman"/>
-          <w:b/>
-          <w:sz w:val="24"/>
-          <w:szCs w:val="24"/>
-        </w:rPr>
-      </w:pPr>
-      <w:r>
-        <w:rPr>
-          <w:rFonts w:ascii="Times New Roman" w:hAnsi="Times New Roman" w:cs="Times New Roman"/>
-          <w:b/>
-          <w:sz w:val="24"/>
-          <w:szCs w:val="24"/>
-        </w:rPr>
-        <w:t>Especificações</w:t>
-      </w:r>
-      <w:r>
-        <w:rPr>
-          <w:rFonts w:ascii="Times New Roman" w:hAnsi="Times New Roman" w:cs="Times New Roman"/>
-          <w:b/>
-          <w:sz w:val="24"/>
-          <w:szCs w:val="24"/>
-        </w:rPr>
-        <w:t xml:space="preserve"> de Processos</w:t>
-      </w:r>
-    </w:p>
-    <w:p>
-      <w:pPr>
-        <w:pStyle w:val="PargrafodaLista"/>
-        <w:numPr>
-          <w:ilvl w:val="2"/>
-          <w:numId w:val="4"/>
-        </w:numPr>
-        <w:rPr>
-          <w:rFonts w:ascii="Times New Roman" w:hAnsi="Times New Roman" w:cs="Times New Roman"/>
-          <w:b/>
-          <w:sz w:val="24"/>
-          <w:szCs w:val="24"/>
-        </w:rPr>
-      </w:pPr>
-      <w:r>
-        <w:rPr>
-          <w:rFonts w:ascii="Times New Roman" w:hAnsi="Times New Roman" w:cs="Times New Roman"/>
-          <w:b/>
-          <w:sz w:val="24"/>
-          <w:szCs w:val="24"/>
-        </w:rPr>
-        <w:t>Dicionário de Dados</w:t>
-      </w:r>
-    </w:p>
-    <w:p>
-      <w:pPr>
-        <w:pStyle w:val="PargrafodaLista"/>
-        <w:numPr>
-          <w:ilvl w:val="2"/>
-          <w:numId w:val="4"/>
-        </w:numPr>
-        <w:rPr>
-          <w:rFonts w:ascii="Times New Roman" w:hAnsi="Times New Roman" w:cs="Times New Roman"/>
-          <w:b/>
-          <w:sz w:val="24"/>
-          <w:szCs w:val="24"/>
-        </w:rPr>
-      </w:pPr>
-      <w:r>
-        <w:rPr>
-          <w:rFonts w:ascii="Times New Roman" w:hAnsi="Times New Roman" w:cs="Times New Roman"/>
-          <w:b/>
-          <w:sz w:val="24"/>
-          <w:szCs w:val="24"/>
-        </w:rPr>
-        <w:t>Diagrama de Entidade de Relacionamento</w:t>
-      </w:r>
+        <w:t>Esquema Relacional</w:t>
+      </w:r>
+    </w:p>
+    <w:p>
+      <w:pPr>
+        <w:spacing w:after="0"/>
+        <w:ind w:left="360"/>
+        <w:rPr>
+          <w:rFonts w:ascii="Times New Roman" w:hAnsi="Times New Roman" w:cs="Times New Roman"/>
+          <w:sz w:val="24"/>
+          <w:szCs w:val="24"/>
+        </w:rPr>
+      </w:pPr>
+      <w:r>
+        <w:rPr>
+          <w:rFonts w:ascii="Times New Roman" w:hAnsi="Times New Roman" w:cs="Times New Roman"/>
+          <w:b/>
+          <w:sz w:val="24"/>
+          <w:szCs w:val="24"/>
+        </w:rPr>
+        <w:t xml:space="preserve">Utilizador </w:t>
+      </w:r>
+      <w:r>
+        <w:rPr>
+          <w:rFonts w:ascii="Times New Roman" w:hAnsi="Times New Roman" w:cs="Times New Roman"/>
+          <w:sz w:val="24"/>
+          <w:szCs w:val="24"/>
+        </w:rPr>
+        <w:t>(</w:t>
+      </w:r>
+      <w:r>
+        <w:rPr>
+          <w:rFonts w:ascii="Times New Roman" w:hAnsi="Times New Roman" w:cs="Times New Roman"/>
+          <w:sz w:val="24"/>
+          <w:szCs w:val="24"/>
+          <w:u w:val="single"/>
+        </w:rPr>
+        <w:t>codigo</w:t>
+      </w:r>
+      <w:r>
+        <w:rPr>
+          <w:rFonts w:ascii="Times New Roman" w:hAnsi="Times New Roman" w:cs="Times New Roman"/>
+          <w:sz w:val="24"/>
+          <w:szCs w:val="24"/>
+        </w:rPr>
+        <w:t>,</w:t>
+      </w:r>
+      <w:r>
+        <w:rPr>
+          <w:rFonts w:ascii="Times New Roman" w:hAnsi="Times New Roman" w:cs="Times New Roman"/>
+          <w:sz w:val="24"/>
+          <w:szCs w:val="24"/>
+        </w:rPr>
+        <w:t xml:space="preserve"> </w:t>
+      </w:r>
+      <w:r>
+        <w:rPr>
+          <w:rFonts w:ascii="Times New Roman" w:hAnsi="Times New Roman" w:cs="Times New Roman"/>
+          <w:sz w:val="24"/>
+          <w:szCs w:val="24"/>
+        </w:rPr>
+        <w:t>nome,</w:t>
+      </w:r>
+      <w:r>
+        <w:rPr>
+          <w:rFonts w:ascii="Times New Roman" w:hAnsi="Times New Roman" w:cs="Times New Roman"/>
+          <w:sz w:val="24"/>
+          <w:szCs w:val="24"/>
+        </w:rPr>
+        <w:t xml:space="preserve"> </w:t>
+      </w:r>
+      <w:r>
+        <w:rPr>
+          <w:rFonts w:ascii="Times New Roman" w:hAnsi="Times New Roman" w:cs="Times New Roman"/>
+          <w:sz w:val="24"/>
+          <w:szCs w:val="24"/>
+        </w:rPr>
+        <w:t>email,</w:t>
+      </w:r>
+      <w:r>
+        <w:rPr>
+          <w:rFonts w:ascii="Times New Roman" w:hAnsi="Times New Roman" w:cs="Times New Roman"/>
+          <w:sz w:val="24"/>
+          <w:szCs w:val="24"/>
+        </w:rPr>
+        <w:t xml:space="preserve"> </w:t>
+      </w:r>
+      <w:r>
+        <w:rPr>
+          <w:rFonts w:ascii="Times New Roman" w:hAnsi="Times New Roman" w:cs="Times New Roman"/>
+          <w:sz w:val="24"/>
+          <w:szCs w:val="24"/>
+        </w:rPr>
+        <w:t>senha,</w:t>
+      </w:r>
+      <w:r>
+        <w:rPr>
+          <w:rFonts w:ascii="Times New Roman" w:hAnsi="Times New Roman" w:cs="Times New Roman"/>
+          <w:sz w:val="24"/>
+          <w:szCs w:val="24"/>
+        </w:rPr>
+        <w:t xml:space="preserve"> </w:t>
+      </w:r>
+      <w:r>
+        <w:rPr>
+          <w:rFonts w:ascii="Times New Roman" w:hAnsi="Times New Roman" w:cs="Times New Roman"/>
+          <w:sz w:val="24"/>
+          <w:szCs w:val="24"/>
+        </w:rPr>
+        <w:t>estado)</w:t>
+      </w:r>
+    </w:p>
+    <w:p>
+      <w:pPr>
+        <w:spacing w:after="0"/>
+        <w:ind w:left="360"/>
+        <w:rPr>
+          <w:rFonts w:ascii="Times New Roman" w:hAnsi="Times New Roman" w:cs="Times New Roman"/>
+          <w:sz w:val="24"/>
+          <w:szCs w:val="24"/>
+        </w:rPr>
+      </w:pPr>
+      <w:r>
+        <w:rPr>
+          <w:rFonts w:ascii="Times New Roman" w:hAnsi="Times New Roman" w:cs="Times New Roman"/>
+          <w:b/>
+          <w:sz w:val="24"/>
+          <w:szCs w:val="24"/>
+        </w:rPr>
+        <w:t>Veículo (</w:t>
+      </w:r>
+      <w:r>
+        <w:rPr>
+          <w:rFonts w:ascii="Times New Roman" w:hAnsi="Times New Roman" w:cs="Times New Roman"/>
+          <w:sz w:val="24"/>
+          <w:szCs w:val="24"/>
+          <w:u w:val="single"/>
+        </w:rPr>
+        <w:t>co</w:t>
+      </w:r>
+      <w:r>
+        <w:rPr>
+          <w:rFonts w:ascii="Times New Roman" w:hAnsi="Times New Roman" w:cs="Times New Roman"/>
+          <w:sz w:val="24"/>
+          <w:szCs w:val="24"/>
+          <w:u w:val="single"/>
+        </w:rPr>
+        <w:t>digo</w:t>
+      </w:r>
+      <w:r>
+        <w:rPr>
+          <w:rFonts w:ascii="Times New Roman" w:hAnsi="Times New Roman" w:cs="Times New Roman"/>
+          <w:sz w:val="24"/>
+          <w:szCs w:val="24"/>
+        </w:rPr>
+        <w:t>,</w:t>
+      </w:r>
+      <w:r>
+        <w:rPr>
+          <w:rFonts w:ascii="Times New Roman" w:hAnsi="Times New Roman" w:cs="Times New Roman"/>
+          <w:sz w:val="24"/>
+          <w:szCs w:val="24"/>
+        </w:rPr>
+        <w:t xml:space="preserve"> </w:t>
+      </w:r>
+      <w:r>
+        <w:rPr>
+          <w:rFonts w:ascii="Times New Roman" w:hAnsi="Times New Roman" w:cs="Times New Roman"/>
+          <w:sz w:val="24"/>
+          <w:szCs w:val="24"/>
+        </w:rPr>
+        <w:t>descrica</w:t>
+      </w:r>
+      <w:r>
+        <w:rPr>
+          <w:rFonts w:ascii="Times New Roman" w:hAnsi="Times New Roman" w:cs="Times New Roman"/>
+          <w:sz w:val="24"/>
+          <w:szCs w:val="24"/>
+        </w:rPr>
+        <w:t>o,</w:t>
+      </w:r>
+      <w:r>
+        <w:rPr>
+          <w:rFonts w:ascii="Times New Roman" w:hAnsi="Times New Roman" w:cs="Times New Roman"/>
+          <w:sz w:val="24"/>
+          <w:szCs w:val="24"/>
+        </w:rPr>
+        <w:t xml:space="preserve"> </w:t>
+      </w:r>
+      <w:r>
+        <w:rPr>
+          <w:rFonts w:ascii="Times New Roman" w:hAnsi="Times New Roman" w:cs="Times New Roman"/>
+          <w:sz w:val="24"/>
+          <w:szCs w:val="24"/>
+        </w:rPr>
+        <w:t>modelo,</w:t>
+      </w:r>
+      <w:r>
+        <w:rPr>
+          <w:rFonts w:ascii="Times New Roman" w:hAnsi="Times New Roman" w:cs="Times New Roman"/>
+          <w:sz w:val="24"/>
+          <w:szCs w:val="24"/>
+        </w:rPr>
+        <w:t xml:space="preserve"> matricula, capacidade, num_passageiro,</w:t>
+      </w:r>
+      <w:r>
+        <w:rPr>
+          <w:rFonts w:ascii="Times New Roman" w:hAnsi="Times New Roman" w:cs="Times New Roman"/>
+          <w:sz w:val="24"/>
+          <w:szCs w:val="24"/>
+        </w:rPr>
+        <w:t xml:space="preserve"> </w:t>
+      </w:r>
+      <w:r>
+        <w:rPr>
+          <w:rFonts w:ascii="Times New Roman" w:hAnsi="Times New Roman" w:cs="Times New Roman"/>
+          <w:sz w:val="24"/>
+          <w:szCs w:val="24"/>
+        </w:rPr>
+        <w:t>tipo)</w:t>
+      </w:r>
+    </w:p>
+    <w:p>
+      <w:pPr>
+        <w:spacing w:after="0"/>
+        <w:ind w:left="360"/>
+        <w:rPr>
+          <w:rFonts w:ascii="Times New Roman" w:hAnsi="Times New Roman" w:cs="Times New Roman"/>
+          <w:b/>
+          <w:sz w:val="24"/>
+          <w:szCs w:val="24"/>
+        </w:rPr>
+      </w:pPr>
+      <w:r>
+        <w:rPr>
+          <w:rFonts w:ascii="Times New Roman" w:hAnsi="Times New Roman" w:cs="Times New Roman"/>
+          <w:b/>
+          <w:sz w:val="24"/>
+          <w:szCs w:val="24"/>
+        </w:rPr>
+        <w:t>Localidade</w:t>
+      </w:r>
+      <w:r>
+        <w:rPr>
+          <w:rFonts w:ascii="Times New Roman" w:hAnsi="Times New Roman" w:cs="Times New Roman"/>
+          <w:b/>
+          <w:sz w:val="24"/>
+          <w:szCs w:val="24"/>
+        </w:rPr>
+        <w:t xml:space="preserve"> </w:t>
+      </w:r>
+      <w:r>
+        <w:rPr>
+          <w:rFonts w:ascii="Times New Roman" w:hAnsi="Times New Roman" w:cs="Times New Roman"/>
+          <w:b/>
+          <w:sz w:val="24"/>
+          <w:szCs w:val="24"/>
+        </w:rPr>
+        <w:t>(</w:t>
+      </w:r>
+      <w:r>
+        <w:rPr>
+          <w:rFonts w:ascii="Times New Roman" w:hAnsi="Times New Roman" w:cs="Times New Roman"/>
+          <w:sz w:val="24"/>
+          <w:szCs w:val="24"/>
+          <w:u w:val="single"/>
+        </w:rPr>
+        <w:t>co</w:t>
+      </w:r>
+      <w:r>
+        <w:rPr>
+          <w:rFonts w:ascii="Times New Roman" w:hAnsi="Times New Roman" w:cs="Times New Roman"/>
+          <w:sz w:val="24"/>
+          <w:szCs w:val="24"/>
+          <w:u w:val="single"/>
+        </w:rPr>
+        <w:t>digo</w:t>
+      </w:r>
+      <w:r>
+        <w:rPr>
+          <w:rFonts w:ascii="Times New Roman" w:hAnsi="Times New Roman" w:cs="Times New Roman"/>
+          <w:sz w:val="24"/>
+          <w:szCs w:val="24"/>
+        </w:rPr>
+        <w:t>, descricao</w:t>
+      </w:r>
+      <w:r>
+        <w:rPr>
+          <w:rFonts w:ascii="Times New Roman" w:hAnsi="Times New Roman" w:cs="Times New Roman"/>
+          <w:b/>
+          <w:sz w:val="24"/>
+          <w:szCs w:val="24"/>
+        </w:rPr>
+        <w:t>)</w:t>
+      </w:r>
+    </w:p>
+    <w:p>
+      <w:pPr>
+        <w:spacing w:after="0"/>
+        <w:ind w:left="360"/>
+        <w:rPr>
+          <w:rFonts w:ascii="Times New Roman" w:hAnsi="Times New Roman" w:cs="Times New Roman"/>
+          <w:b/>
+          <w:sz w:val="24"/>
+          <w:szCs w:val="24"/>
+        </w:rPr>
+      </w:pPr>
+      <w:r>
+        <w:rPr>
+          <w:rFonts w:ascii="Times New Roman" w:hAnsi="Times New Roman" w:cs="Times New Roman"/>
+          <w:b/>
+          <w:sz w:val="24"/>
+          <w:szCs w:val="24"/>
+        </w:rPr>
+        <w:t>Trajecto (</w:t>
+      </w:r>
+      <w:r>
+        <w:rPr>
+          <w:rFonts w:ascii="Times New Roman" w:hAnsi="Times New Roman" w:cs="Times New Roman"/>
+          <w:sz w:val="24"/>
+          <w:szCs w:val="24"/>
+          <w:u w:val="single"/>
+        </w:rPr>
+        <w:t>codigo</w:t>
+      </w:r>
+      <w:r>
+        <w:rPr>
+          <w:rFonts w:ascii="Times New Roman" w:hAnsi="Times New Roman" w:cs="Times New Roman"/>
+          <w:sz w:val="24"/>
+          <w:szCs w:val="24"/>
+        </w:rPr>
+        <w:t xml:space="preserve">, </w:t>
+      </w:r>
+      <w:r>
+        <w:rPr>
+          <w:rFonts w:ascii="Times New Roman" w:hAnsi="Times New Roman" w:cs="Times New Roman"/>
+          <w:sz w:val="24"/>
+          <w:szCs w:val="24"/>
+        </w:rPr>
+        <w:t>descrica</w:t>
+      </w:r>
+      <w:r>
+        <w:rPr>
+          <w:rFonts w:ascii="Times New Roman" w:hAnsi="Times New Roman" w:cs="Times New Roman"/>
+          <w:sz w:val="24"/>
+          <w:szCs w:val="24"/>
+        </w:rPr>
+        <w:t xml:space="preserve">o, distancia, </w:t>
+      </w:r>
+      <w:r>
+        <w:rPr>
+          <w:rFonts w:ascii="Times New Roman" w:hAnsi="Times New Roman" w:cs="Times New Roman"/>
+          <w:sz w:val="24"/>
+          <w:szCs w:val="24"/>
+          <w:u w:val="dash"/>
+        </w:rPr>
+        <w:t>id_origem</w:t>
+      </w:r>
+      <w:r>
+        <w:rPr>
+          <w:rFonts w:ascii="Times New Roman" w:hAnsi="Times New Roman" w:cs="Times New Roman"/>
+          <w:sz w:val="24"/>
+          <w:szCs w:val="24"/>
+        </w:rPr>
+        <w:t xml:space="preserve">, </w:t>
+      </w:r>
+      <w:r>
+        <w:rPr>
+          <w:rFonts w:ascii="Times New Roman" w:hAnsi="Times New Roman" w:cs="Times New Roman"/>
+          <w:sz w:val="24"/>
+          <w:szCs w:val="24"/>
+          <w:u w:val="dash"/>
+        </w:rPr>
+        <w:t>id_destino</w:t>
+      </w:r>
+      <w:r>
+        <w:rPr>
+          <w:rFonts w:ascii="Times New Roman" w:hAnsi="Times New Roman" w:cs="Times New Roman"/>
+          <w:b/>
+          <w:sz w:val="24"/>
+          <w:szCs w:val="24"/>
+        </w:rPr>
+        <w:t>)</w:t>
+      </w:r>
+    </w:p>
+    <w:p>
+      <w:pPr>
+        <w:spacing w:after="0"/>
+        <w:ind w:left="360"/>
+        <w:rPr>
+          <w:rFonts w:ascii="Times New Roman" w:hAnsi="Times New Roman" w:cs="Times New Roman"/>
+          <w:b/>
+          <w:sz w:val="24"/>
+          <w:szCs w:val="24"/>
+        </w:rPr>
+      </w:pPr>
+      <w:r>
+        <w:rPr>
+          <w:rFonts w:ascii="Times New Roman" w:hAnsi="Times New Roman" w:cs="Times New Roman"/>
+          <w:b/>
+          <w:sz w:val="24"/>
+          <w:szCs w:val="24"/>
+        </w:rPr>
+        <w:t>Viagem (</w:t>
+      </w:r>
+      <w:r>
+        <w:rPr>
+          <w:rFonts w:ascii="Times New Roman" w:hAnsi="Times New Roman" w:cs="Times New Roman"/>
+          <w:sz w:val="24"/>
+          <w:szCs w:val="24"/>
+          <w:u w:val="single"/>
+        </w:rPr>
+        <w:t>co</w:t>
+      </w:r>
+      <w:r>
+        <w:rPr>
+          <w:rFonts w:ascii="Times New Roman" w:hAnsi="Times New Roman" w:cs="Times New Roman"/>
+          <w:sz w:val="24"/>
+          <w:szCs w:val="24"/>
+          <w:u w:val="single"/>
+        </w:rPr>
+        <w:t>digo</w:t>
+      </w:r>
+      <w:r>
+        <w:rPr>
+          <w:rFonts w:ascii="Times New Roman" w:hAnsi="Times New Roman" w:cs="Times New Roman"/>
+          <w:sz w:val="24"/>
+          <w:szCs w:val="24"/>
+        </w:rPr>
+        <w:t xml:space="preserve">, </w:t>
+      </w:r>
+      <w:r>
+        <w:rPr>
+          <w:rFonts w:ascii="Times New Roman" w:hAnsi="Times New Roman" w:cs="Times New Roman"/>
+          <w:sz w:val="24"/>
+          <w:szCs w:val="24"/>
+        </w:rPr>
+        <w:t>descrica</w:t>
+      </w:r>
+      <w:r>
+        <w:rPr>
+          <w:rFonts w:ascii="Times New Roman" w:hAnsi="Times New Roman" w:cs="Times New Roman"/>
+          <w:sz w:val="24"/>
+          <w:szCs w:val="24"/>
+        </w:rPr>
+        <w:t xml:space="preserve">o, data, </w:t>
+      </w:r>
+      <w:r>
+        <w:rPr>
+          <w:rFonts w:ascii="Times New Roman" w:hAnsi="Times New Roman" w:cs="Times New Roman"/>
+          <w:sz w:val="24"/>
+          <w:szCs w:val="24"/>
+          <w:u w:val="dash"/>
+        </w:rPr>
+        <w:t>id_trajecto</w:t>
+      </w:r>
+      <w:r>
+        <w:rPr>
+          <w:rFonts w:ascii="Times New Roman" w:hAnsi="Times New Roman" w:cs="Times New Roman"/>
+          <w:sz w:val="24"/>
+          <w:szCs w:val="24"/>
+        </w:rPr>
+        <w:t xml:space="preserve">, </w:t>
+      </w:r>
+      <w:r>
+        <w:rPr>
+          <w:rFonts w:ascii="Times New Roman" w:hAnsi="Times New Roman" w:cs="Times New Roman"/>
+          <w:sz w:val="24"/>
+          <w:szCs w:val="24"/>
+          <w:u w:val="dash"/>
+        </w:rPr>
+        <w:t>id_veiculo</w:t>
+      </w:r>
+      <w:r>
+        <w:rPr>
+          <w:rFonts w:ascii="Times New Roman" w:hAnsi="Times New Roman" w:cs="Times New Roman"/>
+          <w:sz w:val="24"/>
+          <w:szCs w:val="24"/>
+          <w:u w:val="dash"/>
+        </w:rPr>
+        <w:t>,</w:t>
+      </w:r>
+      <w:r>
+        <w:rPr>
+          <w:rFonts w:ascii="Times New Roman" w:hAnsi="Times New Roman" w:cs="Times New Roman"/>
+          <w:sz w:val="24"/>
+          <w:szCs w:val="24"/>
+        </w:rPr>
+        <w:t xml:space="preserve"> valor</w:t>
+      </w:r>
+      <w:r>
+        <w:rPr>
+          <w:rFonts w:ascii="Times New Roman" w:hAnsi="Times New Roman" w:cs="Times New Roman"/>
+          <w:b/>
+          <w:sz w:val="24"/>
+          <w:szCs w:val="24"/>
+        </w:rPr>
+        <w:t>)</w:t>
+      </w:r>
+    </w:p>
+    <w:p>
+      <w:pPr>
+        <w:spacing w:after="0"/>
+        <w:ind w:left="360"/>
+        <w:rPr>
+          <w:rFonts w:ascii="Times New Roman" w:hAnsi="Times New Roman" w:cs="Times New Roman"/>
+          <w:b/>
+          <w:sz w:val="24"/>
+          <w:szCs w:val="24"/>
+        </w:rPr>
+      </w:pPr>
+      <w:r>
+        <w:rPr>
+          <w:rFonts w:ascii="Times New Roman" w:hAnsi="Times New Roman" w:cs="Times New Roman"/>
+          <w:b/>
+          <w:sz w:val="24"/>
+          <w:szCs w:val="24"/>
+        </w:rPr>
+        <w:t>Passageiro (</w:t>
+      </w:r>
+      <w:r>
+        <w:rPr>
+          <w:rFonts w:ascii="Times New Roman" w:hAnsi="Times New Roman" w:cs="Times New Roman"/>
+          <w:sz w:val="24"/>
+          <w:szCs w:val="24"/>
+          <w:u w:val="single"/>
+        </w:rPr>
+        <w:t>codigo</w:t>
+      </w:r>
+      <w:r>
+        <w:rPr>
+          <w:rFonts w:ascii="Times New Roman" w:hAnsi="Times New Roman" w:cs="Times New Roman"/>
+          <w:sz w:val="24"/>
+          <w:szCs w:val="24"/>
+        </w:rPr>
+        <w:t>, nome, num_bi, naturalidade, genero, rac</w:t>
+      </w:r>
+      <w:r>
+        <w:rPr>
+          <w:rFonts w:ascii="Times New Roman" w:hAnsi="Times New Roman" w:cs="Times New Roman"/>
+          <w:sz w:val="24"/>
+          <w:szCs w:val="24"/>
+        </w:rPr>
+        <w:t>a, morada</w:t>
+      </w:r>
+      <w:r>
+        <w:rPr>
+          <w:rFonts w:ascii="Times New Roman" w:hAnsi="Times New Roman" w:cs="Times New Roman"/>
+          <w:sz w:val="24"/>
+          <w:szCs w:val="24"/>
+        </w:rPr>
+        <w:t xml:space="preserve">, estado, </w:t>
+      </w:r>
+      <w:r>
+        <w:rPr>
+          <w:rFonts w:ascii="Times New Roman" w:hAnsi="Times New Roman" w:cs="Times New Roman"/>
+          <w:sz w:val="24"/>
+          <w:szCs w:val="24"/>
+          <w:u w:val="dash"/>
+        </w:rPr>
+        <w:t>id_utilizador</w:t>
+      </w:r>
+      <w:r>
+        <w:rPr>
+          <w:rFonts w:ascii="Times New Roman" w:hAnsi="Times New Roman" w:cs="Times New Roman"/>
+          <w:b/>
+          <w:sz w:val="24"/>
+          <w:szCs w:val="24"/>
+        </w:rPr>
+        <w:t>)</w:t>
+      </w:r>
+    </w:p>
+    <w:p>
+      <w:pPr>
+        <w:spacing w:after="0"/>
+        <w:ind w:left="360"/>
+        <w:rPr>
+          <w:rFonts w:ascii="Times New Roman" w:hAnsi="Times New Roman" w:cs="Times New Roman"/>
+          <w:b/>
+          <w:sz w:val="24"/>
+          <w:szCs w:val="24"/>
+        </w:rPr>
+      </w:pPr>
+      <w:r>
+        <w:rPr>
+          <w:rFonts w:ascii="Times New Roman" w:hAnsi="Times New Roman" w:cs="Times New Roman"/>
+          <w:b/>
+          <w:sz w:val="24"/>
+          <w:szCs w:val="24"/>
+        </w:rPr>
+        <w:t>Reserva (</w:t>
+      </w:r>
+      <w:r>
+        <w:rPr>
+          <w:rFonts w:ascii="Times New Roman" w:hAnsi="Times New Roman" w:cs="Times New Roman"/>
+          <w:sz w:val="24"/>
+          <w:szCs w:val="24"/>
+          <w:u w:val="single"/>
+        </w:rPr>
+        <w:t>co</w:t>
+      </w:r>
+      <w:r>
+        <w:rPr>
+          <w:rFonts w:ascii="Times New Roman" w:hAnsi="Times New Roman" w:cs="Times New Roman"/>
+          <w:sz w:val="24"/>
+          <w:szCs w:val="24"/>
+          <w:u w:val="single"/>
+        </w:rPr>
+        <w:t>digo</w:t>
+      </w:r>
+      <w:r>
+        <w:rPr>
+          <w:rFonts w:ascii="Times New Roman" w:hAnsi="Times New Roman" w:cs="Times New Roman"/>
+          <w:sz w:val="24"/>
+          <w:szCs w:val="24"/>
+        </w:rPr>
+        <w:t xml:space="preserve">, </w:t>
+      </w:r>
+      <w:r>
+        <w:rPr>
+          <w:rFonts w:ascii="Times New Roman" w:hAnsi="Times New Roman" w:cs="Times New Roman"/>
+          <w:sz w:val="24"/>
+          <w:szCs w:val="24"/>
+          <w:u w:val="dash"/>
+        </w:rPr>
+        <w:t>id_viagem</w:t>
+      </w:r>
+      <w:r>
+        <w:rPr>
+          <w:rFonts w:ascii="Times New Roman" w:hAnsi="Times New Roman" w:cs="Times New Roman"/>
+          <w:sz w:val="24"/>
+          <w:szCs w:val="24"/>
+        </w:rPr>
+        <w:t xml:space="preserve">, </w:t>
+      </w:r>
+      <w:r>
+        <w:rPr>
+          <w:rFonts w:ascii="Times New Roman" w:hAnsi="Times New Roman" w:cs="Times New Roman"/>
+          <w:sz w:val="24"/>
+          <w:szCs w:val="24"/>
+          <w:u w:val="dash"/>
+        </w:rPr>
+        <w:t>id_passageiro</w:t>
+      </w:r>
+      <w:r>
+        <w:rPr>
+          <w:rFonts w:ascii="Times New Roman" w:hAnsi="Times New Roman" w:cs="Times New Roman"/>
+          <w:sz w:val="24"/>
+          <w:szCs w:val="24"/>
+        </w:rPr>
+        <w:t>,</w:t>
+      </w:r>
+      <w:r>
+        <w:rPr>
+          <w:rFonts w:ascii="Times New Roman" w:hAnsi="Times New Roman" w:cs="Times New Roman"/>
+          <w:sz w:val="24"/>
+          <w:szCs w:val="24"/>
+        </w:rPr>
+        <w:t xml:space="preserve"> </w:t>
+      </w:r>
+      <w:r>
+        <w:rPr>
+          <w:rFonts w:ascii="Times New Roman" w:hAnsi="Times New Roman" w:cs="Times New Roman"/>
+          <w:sz w:val="24"/>
+          <w:szCs w:val="24"/>
+          <w:u w:val="dash"/>
+        </w:rPr>
+        <w:t>id_utilizador</w:t>
+      </w:r>
+      <w:r>
+        <w:rPr>
+          <w:rFonts w:ascii="Times New Roman" w:hAnsi="Times New Roman" w:cs="Times New Roman"/>
+          <w:sz w:val="24"/>
+          <w:szCs w:val="24"/>
+        </w:rPr>
+        <w:t>,</w:t>
+      </w:r>
+      <w:r>
+        <w:rPr>
+          <w:rFonts w:ascii="Times New Roman" w:hAnsi="Times New Roman" w:cs="Times New Roman"/>
+          <w:sz w:val="24"/>
+          <w:szCs w:val="24"/>
+        </w:rPr>
+        <w:t xml:space="preserve"> data, estado</w:t>
+      </w:r>
+      <w:r>
+        <w:rPr>
+          <w:rFonts w:ascii="Times New Roman" w:hAnsi="Times New Roman" w:cs="Times New Roman"/>
+          <w:b/>
+          <w:sz w:val="24"/>
+          <w:szCs w:val="24"/>
+        </w:rPr>
+        <w:t>)</w:t>
+      </w:r>
+    </w:p>
+    <w:p>
+      <w:pPr>
+        <w:spacing w:after="0"/>
+        <w:ind w:left="360"/>
+        <w:rPr>
+          <w:rFonts w:ascii="Times New Roman" w:hAnsi="Times New Roman" w:cs="Times New Roman"/>
+          <w:b/>
+          <w:sz w:val="24"/>
+          <w:szCs w:val="24"/>
+        </w:rPr>
+      </w:pPr>
+      <w:r>
+        <w:rPr>
+          <w:rFonts w:ascii="Times New Roman" w:hAnsi="Times New Roman" w:cs="Times New Roman"/>
+          <w:b/>
+          <w:sz w:val="24"/>
+          <w:szCs w:val="24"/>
+        </w:rPr>
+        <w:t>Pagamento (</w:t>
+      </w:r>
+      <w:r>
+        <w:rPr>
+          <w:rFonts w:ascii="Times New Roman" w:hAnsi="Times New Roman" w:cs="Times New Roman"/>
+          <w:sz w:val="24"/>
+          <w:szCs w:val="24"/>
+          <w:u w:val="single"/>
+        </w:rPr>
+        <w:t>co</w:t>
+      </w:r>
+      <w:r>
+        <w:rPr>
+          <w:rFonts w:ascii="Times New Roman" w:hAnsi="Times New Roman" w:cs="Times New Roman"/>
+          <w:sz w:val="24"/>
+          <w:szCs w:val="24"/>
+          <w:u w:val="single"/>
+        </w:rPr>
+        <w:t>digo</w:t>
+      </w:r>
+      <w:r>
+        <w:rPr>
+          <w:rFonts w:ascii="Times New Roman" w:hAnsi="Times New Roman" w:cs="Times New Roman"/>
+          <w:sz w:val="24"/>
+          <w:szCs w:val="24"/>
+        </w:rPr>
+        <w:t xml:space="preserve">, </w:t>
+      </w:r>
+      <w:r>
+        <w:rPr>
+          <w:rFonts w:ascii="Times New Roman" w:hAnsi="Times New Roman" w:cs="Times New Roman"/>
+          <w:sz w:val="24"/>
+          <w:szCs w:val="24"/>
+          <w:u w:val="dash"/>
+        </w:rPr>
+        <w:t>id_reserva</w:t>
+      </w:r>
+      <w:r>
+        <w:rPr>
+          <w:rFonts w:ascii="Times New Roman" w:hAnsi="Times New Roman" w:cs="Times New Roman"/>
+          <w:sz w:val="24"/>
+          <w:szCs w:val="24"/>
+        </w:rPr>
+        <w:t xml:space="preserve">, </w:t>
+      </w:r>
+      <w:r>
+        <w:rPr>
+          <w:rFonts w:ascii="Times New Roman" w:hAnsi="Times New Roman" w:cs="Times New Roman"/>
+          <w:sz w:val="24"/>
+          <w:szCs w:val="24"/>
+          <w:u w:val="dash"/>
+        </w:rPr>
+        <w:t>id_utilizador</w:t>
+      </w:r>
+      <w:r>
+        <w:rPr>
+          <w:rFonts w:ascii="Times New Roman" w:hAnsi="Times New Roman" w:cs="Times New Roman"/>
+          <w:sz w:val="24"/>
+          <w:szCs w:val="24"/>
+        </w:rPr>
+        <w:t xml:space="preserve">, </w:t>
+      </w:r>
+      <w:r>
+        <w:rPr>
+          <w:rFonts w:ascii="Times New Roman" w:hAnsi="Times New Roman" w:cs="Times New Roman"/>
+          <w:sz w:val="24"/>
+          <w:szCs w:val="24"/>
+        </w:rPr>
+        <w:t>valor,</w:t>
+      </w:r>
+      <w:r>
+        <w:rPr>
+          <w:rFonts w:ascii="Times New Roman" w:hAnsi="Times New Roman" w:cs="Times New Roman"/>
+          <w:sz w:val="24"/>
+          <w:szCs w:val="24"/>
+        </w:rPr>
+        <w:t xml:space="preserve"> forma_pagamento, data, estado</w:t>
+      </w:r>
+      <w:r>
+        <w:rPr>
+          <w:rFonts w:ascii="Times New Roman" w:hAnsi="Times New Roman" w:cs="Times New Roman"/>
+          <w:b/>
+          <w:sz w:val="24"/>
+          <w:szCs w:val="24"/>
+        </w:rPr>
+        <w:t>)</w:t>
+      </w:r>
+    </w:p>
+    <w:p>
+      <w:pPr>
+        <w:spacing w:after="0"/>
+        <w:rPr>
+          <w:rFonts w:ascii="Times New Roman" w:hAnsi="Times New Roman" w:cs="Times New Roman"/>
+          <w:b/>
+          <w:sz w:val="24"/>
+          <w:szCs w:val="24"/>
+        </w:rPr>
+      </w:pPr>
+    </w:p>
+    <w:p>
+      <w:pPr>
+        <w:spacing w:after="0"/>
+        <w:rPr>
+          <w:rFonts w:ascii="Times New Roman" w:hAnsi="Times New Roman" w:cs="Times New Roman"/>
+          <w:b/>
+          <w:sz w:val="24"/>
+          <w:szCs w:val="24"/>
+        </w:rPr>
+      </w:pPr>
+    </w:p>
+    <w:p>
+      <w:pPr>
+        <w:spacing w:after="0"/>
+        <w:rPr>
+          <w:rFonts w:ascii="Times New Roman" w:hAnsi="Times New Roman" w:cs="Times New Roman"/>
+          <w:b/>
+          <w:sz w:val="24"/>
+          <w:szCs w:val="24"/>
+        </w:rPr>
+      </w:pPr>
+    </w:p>
+    <w:p>
+      <w:pPr>
+        <w:spacing w:after="0"/>
+        <w:rPr>
+          <w:rFonts w:ascii="Times New Roman" w:hAnsi="Times New Roman" w:cs="Times New Roman"/>
+          <w:b/>
+          <w:sz w:val="24"/>
+          <w:szCs w:val="24"/>
+        </w:rPr>
+      </w:pPr>
+      <w:bookmarkStart w:id="0" w:name="_GoBack"/>
+      <w:bookmarkEnd w:id="0"/>
+    </w:p>
+    <w:p>
+      <w:pPr>
+        <w:spacing w:after="0"/>
+        <w:rPr>
+          <w:rFonts w:ascii="Times New Roman" w:hAnsi="Times New Roman" w:cs="Times New Roman"/>
+          <w:b/>
+          <w:sz w:val="24"/>
+          <w:szCs w:val="24"/>
+        </w:rPr>
+      </w:pPr>
+    </w:p>
+    <w:p>
+      <w:pPr>
+        <w:spacing w:after="0"/>
+        <w:rPr>
+          <w:rFonts w:ascii="Times New Roman" w:hAnsi="Times New Roman" w:cs="Times New Roman"/>
+          <w:b/>
+          <w:sz w:val="24"/>
+          <w:szCs w:val="24"/>
+        </w:rPr>
+      </w:pPr>
     </w:p>
     <w:p>
       <w:pPr>

</xml_diff>